<commit_message>
correção do arquivo Documento de Arquitetura
</commit_message>
<xml_diff>
--- a/AnaliseProjeto/Documento de Arquitetura/Documento de Arquitetura.docx
+++ b/AnaliseProjeto/Documento de Arquitetura/Documento de Arquitetura.docx
@@ -135,6 +135,7 @@
     <w:p>
       <w:pPr>
         <w:numPr>
+          <w:ilvl w:val="0"/>
           <w:numId w:val="0"/>
         </w:numPr>
         <w:rPr>
@@ -142,12 +143,11 @@
           <w:lang w:val="pt-BR"/>
         </w:rPr>
       </w:pPr>
-      <w:bookmarkStart w:id="22" w:name="_GoBack"/>
-      <w:bookmarkEnd w:id="22"/>
-    </w:p>
-    <w:p>
-      <w:pPr>
-        <w:numPr>
+    </w:p>
+    <w:p>
+      <w:pPr>
+        <w:numPr>
+          <w:ilvl w:val="0"/>
           <w:numId w:val="0"/>
         </w:numPr>
         <w:jc w:val="center"/>
@@ -196,6 +196,7 @@
     <w:p>
       <w:pPr>
         <w:numPr>
+          <w:ilvl w:val="0"/>
           <w:numId w:val="0"/>
         </w:numPr>
         <w:ind w:left="420" w:leftChars="0"/>
@@ -219,6 +220,7 @@
     <w:p>
       <w:pPr>
         <w:numPr>
+          <w:ilvl w:val="0"/>
           <w:numId w:val="0"/>
         </w:numPr>
         <w:ind w:left="420" w:leftChars="0"/>
@@ -242,6 +244,7 @@
     <w:p>
       <w:pPr>
         <w:numPr>
+          <w:ilvl w:val="0"/>
           <w:numId w:val="0"/>
         </w:numPr>
         <w:ind w:left="420" w:leftChars="0"/>
@@ -265,6 +268,7 @@
     <w:p>
       <w:pPr>
         <w:numPr>
+          <w:ilvl w:val="0"/>
           <w:numId w:val="0"/>
         </w:numPr>
         <w:ind w:left="420" w:leftChars="0"/>
@@ -288,6 +292,7 @@
     <w:p>
       <w:pPr>
         <w:numPr>
+          <w:ilvl w:val="0"/>
           <w:numId w:val="0"/>
         </w:numPr>
         <w:ind w:left="420" w:leftChars="0"/>
@@ -311,6 +316,7 @@
     <w:p>
       <w:pPr>
         <w:numPr>
+          <w:ilvl w:val="0"/>
           <w:numId w:val="0"/>
         </w:numPr>
         <w:ind w:left="420" w:leftChars="0"/>
@@ -397,6 +403,7 @@
     <w:p>
       <w:pPr>
         <w:numPr>
+          <w:ilvl w:val="0"/>
           <w:numId w:val="0"/>
         </w:numPr>
         <w:ind w:left="420" w:leftChars="0"/>
@@ -420,6 +427,7 @@
     <w:p>
       <w:pPr>
         <w:numPr>
+          <w:ilvl w:val="0"/>
           <w:numId w:val="0"/>
         </w:numPr>
         <w:ind w:left="420" w:leftChars="0"/>
@@ -434,6 +442,7 @@
     <w:p>
       <w:pPr>
         <w:numPr>
+          <w:ilvl w:val="0"/>
           <w:numId w:val="0"/>
         </w:numPr>
         <w:rPr>
@@ -456,6 +465,7 @@
     <w:p>
       <w:pPr>
         <w:numPr>
+          <w:ilvl w:val="0"/>
           <w:numId w:val="0"/>
         </w:numPr>
         <w:rPr>
@@ -478,6 +488,7 @@
     <w:p>
       <w:pPr>
         <w:numPr>
+          <w:ilvl w:val="0"/>
           <w:numId w:val="0"/>
         </w:numPr>
         <w:rPr>
@@ -500,6 +511,7 @@
     <w:p>
       <w:pPr>
         <w:numPr>
+          <w:ilvl w:val="0"/>
           <w:numId w:val="0"/>
         </w:numPr>
         <w:rPr>
@@ -522,6 +534,7 @@
     <w:p>
       <w:pPr>
         <w:numPr>
+          <w:ilvl w:val="0"/>
           <w:numId w:val="0"/>
         </w:numPr>
         <w:rPr>
@@ -535,6 +548,7 @@
     <w:p>
       <w:pPr>
         <w:numPr>
+          <w:ilvl w:val="0"/>
           <w:numId w:val="0"/>
         </w:numPr>
         <w:rPr>
@@ -557,6 +571,7 @@
     <w:p>
       <w:pPr>
         <w:numPr>
+          <w:ilvl w:val="0"/>
           <w:numId w:val="0"/>
         </w:numPr>
         <w:rPr>
@@ -579,6 +594,7 @@
     <w:p>
       <w:pPr>
         <w:numPr>
+          <w:ilvl w:val="0"/>
           <w:numId w:val="0"/>
         </w:numPr>
         <w:rPr>
@@ -601,6 +617,7 @@
     <w:p>
       <w:pPr>
         <w:numPr>
+          <w:ilvl w:val="0"/>
           <w:numId w:val="0"/>
         </w:numPr>
         <w:rPr>
@@ -623,6 +640,7 @@
     <w:p>
       <w:pPr>
         <w:numPr>
+          <w:ilvl w:val="0"/>
           <w:numId w:val="0"/>
         </w:numPr>
         <w:rPr>
@@ -4475,20 +4493,81 @@
       </w:pPr>
       <w:r>
         <w:rPr>
-          <w:rFonts w:ascii="Times New Roman" w:hAnsi="Times New Roman" w:eastAsia="Times New Roman" w:cs="Times New Roman"/>
-          <w:b w:val="0"/>
-          <w:i w:val="0"/>
-          <w:smallCaps w:val="0"/>
-          <w:strike w:val="0"/>
-          <w:color w:val="000000"/>
-          <w:sz w:val="24"/>
-          <w:szCs w:val="24"/>
-          <w:u w:val="none"/>
-          <w:shd w:val="clear" w:fill="auto"/>
-          <w:vertAlign w:val="baseline"/>
-          <w:rtl w:val="0"/>
-        </w:rPr>
-        <w:t>Persistência: Esse pacote representa a implementação da parte lógica do domínio da aplicação. Aqui serão armazenadas classes responsáveis pela persistência dos dados da aplicação;</w:t>
+          <w:sz w:val="24"/>
+          <w:szCs w:val="24"/>
+          <w:rtl w:val="0"/>
+        </w:rPr>
+        <w:t>CatalogarPatrimonio</w:t>
+      </w:r>
+      <w:r>
+        <w:rPr>
+          <w:rFonts w:ascii="Times New Roman" w:hAnsi="Times New Roman" w:eastAsia="Times New Roman" w:cs="Times New Roman"/>
+          <w:b w:val="0"/>
+          <w:i w:val="0"/>
+          <w:smallCaps w:val="0"/>
+          <w:strike w:val="0"/>
+          <w:color w:val="000000"/>
+          <w:sz w:val="24"/>
+          <w:szCs w:val="24"/>
+          <w:u w:val="none"/>
+          <w:shd w:val="clear" w:fill="auto"/>
+          <w:vertAlign w:val="baseline"/>
+          <w:rtl w:val="0"/>
+        </w:rPr>
+        <w:t xml:space="preserve">Web: Nesse pacote </w:t>
+      </w:r>
+      <w:r>
+        <w:rPr>
+          <w:rFonts w:hint="default" w:cs="Times New Roman"/>
+          <w:b w:val="0"/>
+          <w:i w:val="0"/>
+          <w:smallCaps w:val="0"/>
+          <w:strike w:val="0"/>
+          <w:color w:val="000000"/>
+          <w:sz w:val="24"/>
+          <w:szCs w:val="24"/>
+          <w:u w:val="none"/>
+          <w:shd w:val="clear" w:fill="auto"/>
+          <w:vertAlign w:val="baseline"/>
+          <w:rtl w:val="0"/>
+          <w:lang w:val="pt-BR"/>
+        </w:rPr>
+        <w:t xml:space="preserve">é </w:t>
+      </w:r>
+      <w:r>
+        <w:rPr>
+          <w:rFonts w:ascii="Times New Roman" w:hAnsi="Times New Roman" w:eastAsia="Times New Roman" w:cs="Times New Roman"/>
+          <w:b w:val="0"/>
+          <w:i w:val="0"/>
+          <w:smallCaps w:val="0"/>
+          <w:strike w:val="0"/>
+          <w:color w:val="000000"/>
+          <w:sz w:val="24"/>
+          <w:szCs w:val="24"/>
+          <w:u w:val="none"/>
+          <w:shd w:val="clear" w:fill="auto"/>
+          <w:vertAlign w:val="baseline"/>
+          <w:rtl w:val="0"/>
+        </w:rPr>
+        <w:t xml:space="preserve">armazenado </w:t>
+      </w:r>
+      <w:r>
+        <w:rPr>
+          <w:rFonts w:hint="default" w:cs="Times New Roman"/>
+          <w:b w:val="0"/>
+          <w:i w:val="0"/>
+          <w:smallCaps w:val="0"/>
+          <w:strike w:val="0"/>
+          <w:color w:val="000000"/>
+          <w:sz w:val="24"/>
+          <w:szCs w:val="24"/>
+          <w:u w:val="none"/>
+          <w:shd w:val="clear" w:fill="auto"/>
+          <w:vertAlign w:val="baseline"/>
+          <w:rtl w:val="0"/>
+          <w:lang w:val="pt-BR"/>
+        </w:rPr>
+        <w:t xml:space="preserve">algumas dependências do projeto, as controladoras, os mappers, as migrations, as models e as views. </w:t>
       </w:r>
     </w:p>
     <w:p>
@@ -4527,78 +4606,21 @@
       </w:pPr>
       <w:r>
         <w:rPr>
-          <w:sz w:val="24"/>
-          <w:szCs w:val="24"/>
-          <w:rtl w:val="0"/>
-        </w:rPr>
-        <w:t>CatalogarPatrimonio</w:t>
-      </w:r>
-      <w:r>
-        <w:rPr>
-          <w:rFonts w:ascii="Times New Roman" w:hAnsi="Times New Roman" w:eastAsia="Times New Roman" w:cs="Times New Roman"/>
-          <w:b w:val="0"/>
-          <w:i w:val="0"/>
-          <w:smallCaps w:val="0"/>
-          <w:strike w:val="0"/>
-          <w:color w:val="000000"/>
-          <w:sz w:val="24"/>
-          <w:szCs w:val="24"/>
-          <w:u w:val="none"/>
-          <w:shd w:val="clear" w:fill="auto"/>
-          <w:vertAlign w:val="baseline"/>
-          <w:rtl w:val="0"/>
-        </w:rPr>
-        <w:t xml:space="preserve">Web e </w:t>
-      </w:r>
-      <w:r>
-        <w:rPr>
-          <w:sz w:val="24"/>
-          <w:szCs w:val="24"/>
-          <w:rtl w:val="0"/>
-        </w:rPr>
-        <w:t>CatalogarPatrimonio</w:t>
-      </w:r>
-      <w:r>
-        <w:rPr>
-          <w:rFonts w:ascii="Times New Roman" w:hAnsi="Times New Roman" w:eastAsia="Times New Roman" w:cs="Times New Roman"/>
-          <w:b w:val="0"/>
-          <w:i w:val="0"/>
-          <w:smallCaps w:val="0"/>
-          <w:strike w:val="0"/>
-          <w:color w:val="000000"/>
-          <w:sz w:val="24"/>
-          <w:szCs w:val="24"/>
-          <w:u w:val="none"/>
-          <w:shd w:val="clear" w:fill="auto"/>
-          <w:vertAlign w:val="baseline"/>
-          <w:rtl w:val="0"/>
-        </w:rPr>
-        <w:t xml:space="preserve">Mobile: Nesses pacotes são armazenados os componentes que fazem parte da interface gráfica da aplicação, ou seja as gerenciadoras do </w:t>
-      </w:r>
-      <w:r>
-        <w:rPr>
-          <w:sz w:val="24"/>
-          <w:szCs w:val="24"/>
-          <w:rtl w:val="0"/>
-        </w:rPr>
-        <w:t>CatalogarPatrimonio</w:t>
-      </w:r>
-      <w:r>
-        <w:rPr>
-          <w:rFonts w:ascii="Times New Roman" w:hAnsi="Times New Roman" w:eastAsia="Times New Roman" w:cs="Times New Roman"/>
-          <w:b w:val="0"/>
-          <w:i w:val="0"/>
-          <w:smallCaps w:val="0"/>
-          <w:strike w:val="0"/>
-          <w:color w:val="000000"/>
-          <w:sz w:val="24"/>
-          <w:szCs w:val="24"/>
-          <w:u w:val="none"/>
-          <w:shd w:val="clear" w:fill="auto"/>
-          <w:vertAlign w:val="baseline"/>
-          <w:rtl w:val="0"/>
-        </w:rPr>
-        <w:t>;</w:t>
+          <w:rFonts w:hint="default" w:cs="Times New Roman"/>
+          <w:b w:val="0"/>
+          <w:i w:val="0"/>
+          <w:smallCaps w:val="0"/>
+          <w:strike w:val="0"/>
+          <w:color w:val="000000"/>
+          <w:sz w:val="24"/>
+          <w:szCs w:val="24"/>
+          <w:u w:val="none"/>
+          <w:shd w:val="clear" w:fill="auto"/>
+          <w:vertAlign w:val="baseline"/>
+          <w:rtl w:val="0"/>
+          <w:lang w:val="pt-BR"/>
+        </w:rPr>
+        <w:t>Core: Nesse pacote também é armazenado algumas dependências do projeto além do DTO, o service e as classes de cada tabelado projeto.</w:t>
       </w:r>
     </w:p>
     <w:p>
@@ -4637,147 +4659,56 @@
       </w:pPr>
       <w:r>
         <w:rPr>
-          <w:rFonts w:ascii="Times New Roman" w:hAnsi="Times New Roman" w:eastAsia="Times New Roman" w:cs="Times New Roman"/>
-          <w:b w:val="0"/>
-          <w:i w:val="0"/>
-          <w:smallCaps w:val="0"/>
-          <w:strike w:val="0"/>
-          <w:color w:val="000000"/>
-          <w:sz w:val="24"/>
-          <w:szCs w:val="24"/>
-          <w:u w:val="none"/>
-          <w:shd w:val="clear" w:fill="auto"/>
-          <w:vertAlign w:val="baseline"/>
-          <w:rtl w:val="0"/>
-        </w:rPr>
-        <w:t>Negócio: Nesse pacote são armazenados as nossas controladoras. Esses componentes são responsáveis por integrar os demais componentes da nossa arquitetura, de acordo com a interação com usuário.</w:t>
-      </w:r>
-    </w:p>
-    <w:p>
-      <w:pPr>
-        <w:keepNext w:val="0"/>
-        <w:keepLines/>
-        <w:widowControl w:val="0"/>
-        <w:numPr>
-          <w:ilvl w:val="0"/>
-          <w:numId w:val="8"/>
-        </w:numPr>
-        <w:pBdr>
-          <w:top w:val="none" w:color="auto" w:sz="0" w:space="0"/>
-          <w:left w:val="none" w:color="auto" w:sz="0" w:space="0"/>
-          <w:bottom w:val="none" w:color="auto" w:sz="0" w:space="0"/>
-          <w:right w:val="none" w:color="auto" w:sz="0" w:space="0"/>
-          <w:between w:val="none" w:color="auto" w:sz="0" w:space="0"/>
-        </w:pBdr>
-        <w:shd w:val="clear" w:fill="auto"/>
-        <w:spacing w:before="0" w:after="120" w:line="240" w:lineRule="auto"/>
-        <w:ind w:left="1440" w:right="0" w:hanging="360"/>
-        <w:jc w:val="both"/>
-        <w:rPr>
-          <w:rFonts w:ascii="Times New Roman" w:hAnsi="Times New Roman" w:eastAsia="Times New Roman" w:cs="Times New Roman"/>
-          <w:b w:val="0"/>
-          <w:i w:val="0"/>
-          <w:smallCaps w:val="0"/>
-          <w:strike w:val="0"/>
-          <w:color w:val="000000"/>
-          <w:sz w:val="24"/>
-          <w:szCs w:val="24"/>
-          <w:u w:val="none"/>
-          <w:shd w:val="clear" w:fill="auto"/>
-          <w:vertAlign w:val="baseline"/>
-        </w:rPr>
-      </w:pPr>
-      <w:r>
-        <w:rPr>
-          <w:rFonts w:ascii="Times New Roman" w:hAnsi="Times New Roman" w:eastAsia="Times New Roman" w:cs="Times New Roman"/>
-          <w:b w:val="0"/>
-          <w:i w:val="0"/>
-          <w:smallCaps w:val="0"/>
-          <w:strike w:val="0"/>
-          <w:color w:val="000000"/>
-          <w:sz w:val="24"/>
-          <w:szCs w:val="24"/>
-          <w:u w:val="none"/>
-          <w:shd w:val="clear" w:fill="auto"/>
-          <w:vertAlign w:val="baseline"/>
-          <w:rtl w:val="0"/>
-        </w:rPr>
-        <w:t xml:space="preserve">Modelo: Nesse pacote </w:t>
-      </w:r>
-      <w:r>
-        <w:rPr>
-          <w:sz w:val="24"/>
-          <w:szCs w:val="24"/>
-          <w:rtl w:val="0"/>
-        </w:rPr>
-        <w:t xml:space="preserve">é </w:t>
-      </w:r>
-      <w:r>
-        <w:rPr>
-          <w:rFonts w:ascii="Times New Roman" w:hAnsi="Times New Roman" w:eastAsia="Times New Roman" w:cs="Times New Roman"/>
-          <w:b w:val="0"/>
-          <w:i w:val="0"/>
-          <w:smallCaps w:val="0"/>
-          <w:strike w:val="0"/>
-          <w:color w:val="000000"/>
-          <w:sz w:val="24"/>
-          <w:szCs w:val="24"/>
-          <w:u w:val="none"/>
-          <w:shd w:val="clear" w:fill="auto"/>
-          <w:vertAlign w:val="baseline"/>
-          <w:rtl w:val="0"/>
-        </w:rPr>
-        <w:t>armazenad</w:t>
-      </w:r>
-      <w:r>
-        <w:rPr>
-          <w:sz w:val="24"/>
-          <w:szCs w:val="24"/>
-          <w:rtl w:val="0"/>
-        </w:rPr>
-        <w:t>o</w:t>
-      </w:r>
-      <w:r>
-        <w:rPr>
-          <w:rFonts w:ascii="Times New Roman" w:hAnsi="Times New Roman" w:eastAsia="Times New Roman" w:cs="Times New Roman"/>
-          <w:b w:val="0"/>
-          <w:i w:val="0"/>
-          <w:smallCaps w:val="0"/>
-          <w:strike w:val="0"/>
-          <w:color w:val="000000"/>
-          <w:sz w:val="24"/>
-          <w:szCs w:val="24"/>
-          <w:u w:val="none"/>
-          <w:shd w:val="clear" w:fill="auto"/>
-          <w:vertAlign w:val="baseline"/>
-          <w:rtl w:val="0"/>
-        </w:rPr>
-        <w:t xml:space="preserve"> as classes que representa</w:t>
-      </w:r>
-      <w:r>
-        <w:rPr>
-          <w:sz w:val="24"/>
-          <w:szCs w:val="24"/>
-          <w:rtl w:val="0"/>
-        </w:rPr>
-        <w:t>m</w:t>
-      </w:r>
-      <w:r>
-        <w:rPr>
-          <w:rFonts w:ascii="Times New Roman" w:hAnsi="Times New Roman" w:eastAsia="Times New Roman" w:cs="Times New Roman"/>
-          <w:b w:val="0"/>
-          <w:i w:val="0"/>
-          <w:smallCaps w:val="0"/>
-          <w:strike w:val="0"/>
-          <w:color w:val="000000"/>
-          <w:sz w:val="24"/>
-          <w:szCs w:val="24"/>
-          <w:u w:val="none"/>
-          <w:shd w:val="clear" w:fill="auto"/>
-          <w:vertAlign w:val="baseline"/>
-          <w:rtl w:val="0"/>
-        </w:rPr>
-        <w:t xml:space="preserve"> entidades da aplicação e que poderão ser manipuladas pelos demais componentes da nossa arquitetura.</w:t>
+          <w:rFonts w:hint="default" w:cs="Times New Roman"/>
+          <w:b w:val="0"/>
+          <w:i w:val="0"/>
+          <w:smallCaps w:val="0"/>
+          <w:strike w:val="0"/>
+          <w:color w:val="000000"/>
+          <w:sz w:val="24"/>
+          <w:szCs w:val="24"/>
+          <w:u w:val="none"/>
+          <w:shd w:val="clear" w:fill="auto"/>
+          <w:vertAlign w:val="baseline"/>
+          <w:rtl w:val="0"/>
+          <w:lang w:val="pt-BR"/>
+        </w:rPr>
+        <w:t>Service</w:t>
+      </w:r>
+      <w:r>
+        <w:rPr>
+          <w:rFonts w:ascii="Times New Roman" w:hAnsi="Times New Roman" w:eastAsia="Times New Roman" w:cs="Times New Roman"/>
+          <w:b w:val="0"/>
+          <w:i w:val="0"/>
+          <w:smallCaps w:val="0"/>
+          <w:strike w:val="0"/>
+          <w:color w:val="000000"/>
+          <w:sz w:val="24"/>
+          <w:szCs w:val="24"/>
+          <w:u w:val="none"/>
+          <w:shd w:val="clear" w:fill="auto"/>
+          <w:vertAlign w:val="baseline"/>
+          <w:rtl w:val="0"/>
+        </w:rPr>
+        <w:t>:</w:t>
+      </w:r>
+      <w:r>
+        <w:rPr>
+          <w:rFonts w:hint="default" w:cs="Times New Roman"/>
+          <w:b w:val="0"/>
+          <w:i w:val="0"/>
+          <w:smallCaps w:val="0"/>
+          <w:strike w:val="0"/>
+          <w:color w:val="000000"/>
+          <w:sz w:val="24"/>
+          <w:szCs w:val="24"/>
+          <w:u w:val="none"/>
+          <w:shd w:val="clear" w:fill="auto"/>
+          <w:vertAlign w:val="baseline"/>
+          <w:rtl w:val="0"/>
+          <w:lang w:val="pt-BR"/>
+        </w:rPr>
+        <w:t xml:space="preserve"> Nesse pacote, assim como os anteriores, contém algumas dependências do projeto, ademais dos principais métodos de cada classe.</w:t>
       </w:r>
     </w:p>
     <w:p>
@@ -5328,7 +5259,27 @@
           <w:szCs w:val="24"/>
           <w:rtl w:val="0"/>
         </w:rPr>
-        <w:t>Sobre o desempenho pretendemos deixar a lógica de negócio no banco de dados para ter maiores vantagens em cima do desempenho gerado do banco de dados, além de evitar sobrecarga ao servidor da aplicação mesmo que seja necessário uma dependência ao banco.</w:t>
+        <w:t>Sobre o desempenho pretendemos deixar a lógica de negócio n</w:t>
+      </w:r>
+      <w:r>
+        <w:rPr>
+          <w:rFonts w:hint="default"/>
+          <w:sz w:val="24"/>
+          <w:szCs w:val="24"/>
+          <w:rtl w:val="0"/>
+          <w:lang w:val="pt-BR"/>
+        </w:rPr>
+        <w:t>a aplicação</w:t>
+      </w:r>
+      <w:bookmarkStart w:id="22" w:name="_GoBack"/>
+      <w:bookmarkEnd w:id="22"/>
+      <w:r>
+        <w:rPr>
+          <w:sz w:val="24"/>
+          <w:szCs w:val="24"/>
+          <w:rtl w:val="0"/>
+        </w:rPr>
+        <w:t xml:space="preserve"> para ter maiores vantagens em cima do desempenho gerado do banco de dados, além de evitar sobrecarga ao servidor da aplicação mesmo que seja necessário uma dependência ao banco.</w:t>
       </w:r>
     </w:p>
     <w:p>
@@ -5482,21 +5433,24 @@
       </w:pPr>
       <w:r>
         <w:drawing>
-          <wp:inline distT="114300" distB="114300" distL="114300" distR="114300">
-            <wp:extent cx="5943600" cy="2260600"/>
-            <wp:effectExtent l="0" t="0" r="0" b="0"/>
-            <wp:docPr id="14" name="image6.png"/>
-            <wp:cNvGraphicFramePr/>
+          <wp:inline distT="0" distB="0" distL="114300" distR="114300">
+            <wp:extent cx="3552825" cy="1885950"/>
+            <wp:effectExtent l="0" t="0" r="9525" b="0"/>
+            <wp:docPr id="3" name="Imagem 1"/>
+            <wp:cNvGraphicFramePr>
+              <a:graphicFrameLocks xmlns:a="http://schemas.openxmlformats.org/drawingml/2006/main" noChangeAspect="1"/>
+            </wp:cNvGraphicFramePr>
             <a:graphic xmlns:a="http://schemas.openxmlformats.org/drawingml/2006/main">
               <a:graphicData uri="http://schemas.openxmlformats.org/drawingml/2006/picture">
                 <pic:pic xmlns:pic="http://schemas.openxmlformats.org/drawingml/2006/picture">
                   <pic:nvPicPr>
-                    <pic:cNvPr id="14" name="image6.png"/>
-                    <pic:cNvPicPr preferRelativeResize="0"/>
+                    <pic:cNvPr id="3" name="Imagem 1"/>
+                    <pic:cNvPicPr>
+                      <a:picLocks noChangeAspect="1"/>
+                    </pic:cNvPicPr>
                   </pic:nvPicPr>
                   <pic:blipFill>
                     <a:blip r:embed="rId13"/>
-                    <a:srcRect/>
                     <a:stretch>
                       <a:fillRect/>
                     </a:stretch>
@@ -5504,11 +5458,15 @@
                   <pic:spPr>
                     <a:xfrm>
                       <a:off x="0" y="0"/>
-                      <a:ext cx="5943600" cy="2260600"/>
+                      <a:ext cx="3552825" cy="1885950"/>
                     </a:xfrm>
                     <a:prstGeom prst="rect">
                       <a:avLst/>
                     </a:prstGeom>
+                    <a:noFill/>
+                    <a:ln>
+                      <a:noFill/>
+                    </a:ln>
                   </pic:spPr>
                 </pic:pic>
               </a:graphicData>
@@ -5531,8 +5489,8 @@
         </w:pBdr>
         <w:shd w:val="clear" w:fill="auto"/>
         <w:spacing w:before="0" w:after="120" w:line="240" w:lineRule="auto"/>
-        <w:ind w:left="720" w:right="0" w:firstLine="0"/>
-        <w:jc w:val="center"/>
+        <w:ind w:left="2160" w:leftChars="0" w:right="0" w:firstLine="720" w:firstLineChars="0"/>
+        <w:jc w:val="both"/>
         <w:rPr>
           <w:rFonts w:ascii="Times New Roman" w:hAnsi="Times New Roman" w:eastAsia="Times New Roman" w:cs="Times New Roman"/>
           <w:b w:val="0"/>

</xml_diff>